<commit_message>
lhanged abit to lake routes nothing else
</commit_message>
<xml_diff>
--- a/Put and Take Heaven.docx
+++ b/Put and Take Heaven.docx
@@ -7,8 +7,14 @@
         <w:pStyle w:val="Heading1"/>
         <w:snapToGrid w:val="0"/>
         <w:contextualSpacing/>
-      </w:pPr>
-      <w:r>
+        <w:rPr>
+          <w:lang w:val="en-US"/>
+        </w:rPr>
+      </w:pPr>
+      <w:r>
+        <w:rPr>
+          <w:lang w:val="en-US"/>
+        </w:rPr>
         <w:t>Put and Take Heaven</w:t>
       </w:r>
     </w:p>
@@ -16,6 +22,9 @@
       <w:pPr>
         <w:snapToGrid w:val="0"/>
         <w:contextualSpacing/>
+        <w:rPr>
+          <w:lang w:val="en-US"/>
+        </w:rPr>
       </w:pPr>
     </w:p>
     <w:p>
@@ -23,8 +32,14 @@
         <w:pStyle w:val="Heading2"/>
         <w:snapToGrid w:val="0"/>
         <w:contextualSpacing/>
-      </w:pPr>
-      <w:r>
+        <w:rPr>
+          <w:lang w:val="en-US"/>
+        </w:rPr>
+      </w:pPr>
+      <w:r>
+        <w:rPr>
+          <w:lang w:val="en-US"/>
+        </w:rPr>
         <w:t>MVP</w:t>
       </w:r>
     </w:p>
@@ -33,8 +48,14 @@
         <w:pStyle w:val="Heading3"/>
         <w:snapToGrid w:val="0"/>
         <w:contextualSpacing/>
-      </w:pPr>
-      <w:r>
+        <w:rPr>
+          <w:lang w:val="en-US"/>
+        </w:rPr>
+      </w:pPr>
+      <w:r>
+        <w:rPr>
+          <w:lang w:val="en-US"/>
+        </w:rPr>
         <w:t>Home page:</w:t>
       </w:r>
     </w:p>
@@ -399,27 +420,6 @@
         <w:snapToGrid w:val="0"/>
         <w:contextualSpacing/>
         <w:rPr>
-          <w:lang w:val="en-US"/>
-        </w:rPr>
-      </w:pPr>
-      <w:r>
-        <w:rPr>
-          <w:lang w:val="en-US"/>
-        </w:rPr>
-        <w:t>All users see H</w:t>
-      </w:r>
-      <w:r>
-        <w:rPr>
-          <w:lang w:val="en-US"/>
-        </w:rPr>
-        <w:t>omepage</w:t>
-      </w:r>
-    </w:p>
-    <w:p>
-      <w:pPr>
-        <w:snapToGrid w:val="0"/>
-        <w:contextualSpacing/>
-        <w:rPr>
           <w:b/>
           <w:bCs/>
           <w:lang w:val="en-US"/>
@@ -430,6 +430,113 @@
       <w:pPr>
         <w:snapToGrid w:val="0"/>
         <w:contextualSpacing/>
+        <w:rPr>
+          <w:b/>
+          <w:bCs/>
+          <w:lang w:val="en-US"/>
+        </w:rPr>
+      </w:pPr>
+      <w:proofErr w:type="gramStart"/>
+      <w:r>
+        <w:rPr>
+          <w:b/>
+          <w:bCs/>
+          <w:lang w:val="en-US"/>
+        </w:rPr>
+        <w:t>None</w:t>
+      </w:r>
+      <w:proofErr w:type="gramEnd"/>
+      <w:r>
+        <w:rPr>
+          <w:b/>
+          <w:bCs/>
+          <w:lang w:val="en-US"/>
+        </w:rPr>
+        <w:t xml:space="preserve"> users</w:t>
+      </w:r>
+      <w:r>
+        <w:rPr>
+          <w:b/>
+          <w:bCs/>
+          <w:lang w:val="en-US"/>
+        </w:rPr>
+        <w:t>:</w:t>
+      </w:r>
+    </w:p>
+    <w:p>
+      <w:pPr>
+        <w:pStyle w:val="ListParagraph"/>
+        <w:numPr>
+          <w:ilvl w:val="0"/>
+          <w:numId w:val="8"/>
+        </w:numPr>
+        <w:snapToGrid w:val="0"/>
+        <w:rPr>
+          <w:lang w:val="en-US"/>
+        </w:rPr>
+      </w:pPr>
+      <w:r>
+        <w:rPr>
+          <w:lang w:val="en-US"/>
+        </w:rPr>
+        <w:t>Create user account</w:t>
+      </w:r>
+    </w:p>
+    <w:p>
+      <w:pPr>
+        <w:pStyle w:val="ListParagraph"/>
+        <w:numPr>
+          <w:ilvl w:val="0"/>
+          <w:numId w:val="8"/>
+        </w:numPr>
+        <w:snapToGrid w:val="0"/>
+        <w:rPr>
+          <w:lang w:val="en-US"/>
+        </w:rPr>
+      </w:pPr>
+      <w:r>
+        <w:rPr>
+          <w:lang w:val="en-US"/>
+        </w:rPr>
+        <w:t>login</w:t>
+      </w:r>
+    </w:p>
+    <w:p>
+      <w:pPr>
+        <w:pStyle w:val="ListParagraph"/>
+        <w:numPr>
+          <w:ilvl w:val="0"/>
+          <w:numId w:val="8"/>
+        </w:numPr>
+        <w:snapToGrid w:val="0"/>
+        <w:rPr>
+          <w:lang w:val="en-US"/>
+        </w:rPr>
+      </w:pPr>
+      <w:r>
+        <w:rPr>
+          <w:lang w:val="en-US"/>
+        </w:rPr>
+        <w:t>See list of lakes. (</w:t>
+      </w:r>
+      <w:proofErr w:type="gramStart"/>
+      <w:r>
+        <w:rPr>
+          <w:lang w:val="en-US"/>
+        </w:rPr>
+        <w:t>the</w:t>
+      </w:r>
+      <w:proofErr w:type="gramEnd"/>
+      <w:r>
+        <w:rPr>
+          <w:lang w:val="en-US"/>
+        </w:rPr>
+        <w:t xml:space="preserve"> start page.)</w:t>
+      </w:r>
+    </w:p>
+    <w:p>
+      <w:pPr>
+        <w:snapToGrid w:val="0"/>
         <w:rPr>
           <w:b/>
           <w:bCs/>
@@ -480,7 +587,13 @@
         <w:rPr>
           <w:lang w:val="en-US"/>
         </w:rPr>
-        <w:t>Order fishing permit.</w:t>
+        <w:t>create</w:t>
+      </w:r>
+      <w:r>
+        <w:rPr>
+          <w:lang w:val="en-US"/>
+        </w:rPr>
+        <w:t xml:space="preserve"> fishing permit.</w:t>
       </w:r>
     </w:p>
     <w:p>
@@ -525,7 +638,7 @@
       <w:pPr>
         <w:pStyle w:val="ListParagraph"/>
         <w:numPr>
-          <w:ilvl w:val="0"/>
+          <w:ilvl w:val="1"/>
           <w:numId w:val="7"/>
         </w:numPr>
         <w:snapToGrid w:val="0"/>
@@ -537,8 +650,22 @@
         <w:rPr>
           <w:lang w:val="en-US"/>
         </w:rPr>
-        <w:t>Read lake details</w:t>
-      </w:r>
+        <w:t>image upload.</w:t>
+      </w:r>
+      <w:r>
+        <w:rPr>
+          <w:lang w:val="en-US"/>
+        </w:rPr>
+        <w:t xml:space="preserve"> </w:t>
+      </w:r>
+      <w:proofErr w:type="spellStart"/>
+      <w:r>
+        <w:rPr>
+          <w:lang w:val="en-US"/>
+        </w:rPr>
+        <w:t>cloudinary</w:t>
+      </w:r>
+      <w:proofErr w:type="spellEnd"/>
     </w:p>
     <w:p>
       <w:pPr>
@@ -556,7 +683,7 @@
         <w:rPr>
           <w:lang w:val="en-US"/>
         </w:rPr>
-        <w:t xml:space="preserve">Update late </w:t>
+        <w:t>Read lake details</w:t>
       </w:r>
     </w:p>
     <w:p>
@@ -575,81 +702,7 @@
         <w:rPr>
           <w:lang w:val="en-US"/>
         </w:rPr>
-        <w:t>Delete lake</w:t>
-      </w:r>
-    </w:p>
-    <w:p>
-      <w:pPr>
-        <w:snapToGrid w:val="0"/>
-        <w:contextualSpacing/>
-        <w:rPr>
-          <w:b/>
-          <w:bCs/>
-          <w:lang w:val="en-US"/>
-        </w:rPr>
-      </w:pPr>
-      <w:r>
-        <w:rPr>
-          <w:b/>
-          <w:bCs/>
-          <w:lang w:val="en-US"/>
-        </w:rPr>
-        <w:br w:type="page"/>
-      </w:r>
-    </w:p>
-    <w:p>
-      <w:pPr>
-        <w:snapToGrid w:val="0"/>
-        <w:contextualSpacing/>
-        <w:rPr>
-          <w:b/>
-          <w:bCs/>
-          <w:lang w:val="en-US"/>
-        </w:rPr>
-      </w:pPr>
-    </w:p>
-    <w:p>
-      <w:pPr>
-        <w:pStyle w:val="Heading1"/>
-        <w:snapToGrid w:val="0"/>
-        <w:contextualSpacing/>
-        <w:rPr>
-          <w:lang w:val="en-US"/>
-        </w:rPr>
-      </w:pPr>
-      <w:r>
-        <w:rPr>
-          <w:lang w:val="en-US"/>
-        </w:rPr>
-        <w:t>MVP +1</w:t>
-      </w:r>
-    </w:p>
-    <w:p>
-      <w:pPr>
-        <w:snapToGrid w:val="0"/>
-        <w:contextualSpacing/>
-        <w:rPr>
-          <w:lang w:val="en-US"/>
-        </w:rPr>
-      </w:pPr>
-    </w:p>
-    <w:p>
-      <w:pPr>
-        <w:snapToGrid w:val="0"/>
-        <w:contextualSpacing/>
-        <w:rPr>
-          <w:b/>
-          <w:bCs/>
-          <w:lang w:val="en-US"/>
-        </w:rPr>
-      </w:pPr>
-      <w:r>
-        <w:rPr>
-          <w:b/>
-          <w:bCs/>
-          <w:lang w:val="en-US"/>
-        </w:rPr>
-        <w:t>Standard users Profile page:</w:t>
+        <w:t xml:space="preserve">Update late </w:t>
       </w:r>
     </w:p>
     <w:p>
@@ -668,13 +721,81 @@
         <w:rPr>
           <w:lang w:val="en-US"/>
         </w:rPr>
-        <w:t xml:space="preserve">Create </w:t>
-      </w:r>
-      <w:r>
-        <w:rPr>
-          <w:lang w:val="en-US"/>
-        </w:rPr>
-        <w:t>user</w:t>
+        <w:t>Delete lake</w:t>
+      </w:r>
+    </w:p>
+    <w:p>
+      <w:pPr>
+        <w:snapToGrid w:val="0"/>
+        <w:contextualSpacing/>
+        <w:rPr>
+          <w:b/>
+          <w:bCs/>
+          <w:lang w:val="en-US"/>
+        </w:rPr>
+      </w:pPr>
+      <w:r>
+        <w:rPr>
+          <w:b/>
+          <w:bCs/>
+          <w:lang w:val="en-US"/>
+        </w:rPr>
+        <w:br w:type="page"/>
+      </w:r>
+    </w:p>
+    <w:p>
+      <w:pPr>
+        <w:snapToGrid w:val="0"/>
+        <w:contextualSpacing/>
+        <w:rPr>
+          <w:b/>
+          <w:bCs/>
+          <w:lang w:val="en-US"/>
+        </w:rPr>
+      </w:pPr>
+    </w:p>
+    <w:p>
+      <w:pPr>
+        <w:pStyle w:val="Heading1"/>
+        <w:snapToGrid w:val="0"/>
+        <w:contextualSpacing/>
+        <w:rPr>
+          <w:lang w:val="en-US"/>
+        </w:rPr>
+      </w:pPr>
+      <w:r>
+        <w:rPr>
+          <w:lang w:val="en-US"/>
+        </w:rPr>
+        <w:t>MVP +1</w:t>
+      </w:r>
+    </w:p>
+    <w:p>
+      <w:pPr>
+        <w:snapToGrid w:val="0"/>
+        <w:contextualSpacing/>
+        <w:rPr>
+          <w:lang w:val="en-US"/>
+        </w:rPr>
+      </w:pPr>
+    </w:p>
+    <w:p>
+      <w:pPr>
+        <w:snapToGrid w:val="0"/>
+        <w:contextualSpacing/>
+        <w:rPr>
+          <w:b/>
+          <w:bCs/>
+          <w:lang w:val="en-US"/>
+        </w:rPr>
+      </w:pPr>
+      <w:r>
+        <w:rPr>
+          <w:b/>
+          <w:bCs/>
+          <w:lang w:val="en-US"/>
+        </w:rPr>
+        <w:t>Standard users Profile page:</w:t>
       </w:r>
     </w:p>
     <w:p>
@@ -693,19 +814,7 @@
         <w:rPr>
           <w:lang w:val="en-US"/>
         </w:rPr>
-        <w:t xml:space="preserve">Read </w:t>
-      </w:r>
-      <w:r>
-        <w:rPr>
-          <w:lang w:val="en-US"/>
-        </w:rPr>
-        <w:t>user</w:t>
-      </w:r>
-      <w:r>
-        <w:rPr>
-          <w:lang w:val="en-US"/>
-        </w:rPr>
-        <w:t xml:space="preserve"> details</w:t>
+        <w:t>Create user</w:t>
       </w:r>
     </w:p>
     <w:p>
@@ -724,19 +833,7 @@
         <w:rPr>
           <w:lang w:val="en-US"/>
         </w:rPr>
-        <w:t xml:space="preserve">Update </w:t>
-      </w:r>
-      <w:r>
-        <w:rPr>
-          <w:lang w:val="en-US"/>
-        </w:rPr>
-        <w:t>user</w:t>
-      </w:r>
-      <w:r>
-        <w:rPr>
-          <w:lang w:val="en-US"/>
-        </w:rPr>
-        <w:t xml:space="preserve"> </w:t>
+        <w:t>Read user details</w:t>
       </w:r>
     </w:p>
     <w:p>
@@ -755,85 +852,7 @@
         <w:rPr>
           <w:lang w:val="en-US"/>
         </w:rPr>
-        <w:t xml:space="preserve">Delete </w:t>
-      </w:r>
-      <w:r>
-        <w:rPr>
-          <w:lang w:val="en-US"/>
-        </w:rPr>
-        <w:t>(</w:t>
-      </w:r>
-      <w:r>
-        <w:rPr>
-          <w:lang w:val="en-US"/>
-        </w:rPr>
-        <w:t>unregister</w:t>
-      </w:r>
-      <w:r>
-        <w:rPr>
-          <w:lang w:val="en-US"/>
-        </w:rPr>
-        <w:t>)</w:t>
-      </w:r>
-    </w:p>
-    <w:p>
-      <w:pPr>
-        <w:snapToGrid w:val="0"/>
-        <w:contextualSpacing/>
-        <w:rPr>
-          <w:b/>
-          <w:bCs/>
-          <w:lang w:val="en-US"/>
-        </w:rPr>
-      </w:pPr>
-    </w:p>
-    <w:p>
-      <w:pPr>
-        <w:snapToGrid w:val="0"/>
-        <w:contextualSpacing/>
-        <w:rPr>
-          <w:b/>
-          <w:bCs/>
-          <w:lang w:val="en-US"/>
-        </w:rPr>
-      </w:pPr>
-      <w:r>
-        <w:rPr>
-          <w:b/>
-          <w:bCs/>
-          <w:lang w:val="en-US"/>
-        </w:rPr>
-        <w:t>Update functionality from links to image upload in the owner interface.</w:t>
-      </w:r>
-    </w:p>
-    <w:p>
-      <w:pPr>
-        <w:snapToGrid w:val="0"/>
-        <w:contextualSpacing/>
-        <w:rPr>
-          <w:b/>
-          <w:bCs/>
-          <w:lang w:val="en-US"/>
-        </w:rPr>
-      </w:pPr>
-    </w:p>
-    <w:p>
-      <w:pPr>
-        <w:snapToGrid w:val="0"/>
-        <w:contextualSpacing/>
-        <w:rPr>
-          <w:b/>
-          <w:bCs/>
-          <w:lang w:val="en-US"/>
-        </w:rPr>
-      </w:pPr>
-      <w:r>
-        <w:rPr>
-          <w:b/>
-          <w:bCs/>
-          <w:lang w:val="en-US"/>
-        </w:rPr>
-        <w:t>Add Admin role:</w:t>
+        <w:t xml:space="preserve">Update user </w:t>
       </w:r>
     </w:p>
     <w:p>
@@ -852,19 +871,19 @@
         <w:rPr>
           <w:lang w:val="en-US"/>
         </w:rPr>
-        <w:t>Create user</w:t>
-      </w:r>
-      <w:r>
-        <w:rPr>
-          <w:lang w:val="en-US"/>
-        </w:rPr>
-        <w:t xml:space="preserve"> / lake</w:t>
-      </w:r>
-      <w:r>
-        <w:rPr>
-          <w:lang w:val="en-US"/>
-        </w:rPr>
-        <w:t xml:space="preserve"> </w:t>
+        <w:t>Delete (</w:t>
+      </w:r>
+      <w:r>
+        <w:rPr>
+          <w:lang w:val="en-US"/>
+        </w:rPr>
+        <w:t>unregister</w:t>
+      </w:r>
+      <w:r>
+        <w:rPr>
+          <w:lang w:val="en-US"/>
+        </w:rPr>
+        <w:t>)</w:t>
       </w:r>
     </w:p>
     <w:p>
@@ -883,25 +902,48 @@
         <w:rPr>
           <w:lang w:val="en-US"/>
         </w:rPr>
-        <w:t>Read user</w:t>
-      </w:r>
-      <w:r>
-        <w:rPr>
-          <w:lang w:val="en-US"/>
-        </w:rPr>
-        <w:t xml:space="preserve"> / lake</w:t>
-      </w:r>
-      <w:r>
-        <w:rPr>
-          <w:lang w:val="en-US"/>
-        </w:rPr>
-        <w:t xml:space="preserve"> / permits</w:t>
-      </w:r>
-      <w:r>
-        <w:rPr>
-          <w:lang w:val="en-US"/>
-        </w:rPr>
-        <w:t xml:space="preserve"> details</w:t>
+        <w:t>Update/delete permits.</w:t>
+      </w:r>
+    </w:p>
+    <w:p>
+      <w:pPr>
+        <w:snapToGrid w:val="0"/>
+        <w:contextualSpacing/>
+        <w:rPr>
+          <w:b/>
+          <w:bCs/>
+          <w:lang w:val="en-US"/>
+        </w:rPr>
+      </w:pPr>
+    </w:p>
+    <w:p>
+      <w:pPr>
+        <w:snapToGrid w:val="0"/>
+        <w:contextualSpacing/>
+        <w:rPr>
+          <w:b/>
+          <w:bCs/>
+          <w:lang w:val="en-US"/>
+        </w:rPr>
+      </w:pPr>
+    </w:p>
+    <w:p>
+      <w:pPr>
+        <w:snapToGrid w:val="0"/>
+        <w:contextualSpacing/>
+        <w:rPr>
+          <w:b/>
+          <w:bCs/>
+          <w:lang w:val="en-US"/>
+        </w:rPr>
+      </w:pPr>
+      <w:r>
+        <w:rPr>
+          <w:b/>
+          <w:bCs/>
+          <w:lang w:val="en-US"/>
+        </w:rPr>
+        <w:t>Add Admin role:</w:t>
       </w:r>
     </w:p>
     <w:p>
@@ -920,19 +962,13 @@
         <w:rPr>
           <w:lang w:val="en-US"/>
         </w:rPr>
-        <w:t xml:space="preserve">Update user </w:t>
-      </w:r>
-      <w:r>
-        <w:rPr>
-          <w:lang w:val="en-US"/>
-        </w:rPr>
-        <w:t>/la</w:t>
-      </w:r>
-      <w:r>
-        <w:rPr>
-          <w:lang w:val="en-US"/>
-        </w:rPr>
-        <w:t>ke /permits</w:t>
+        <w:t>Create user / lake</w:t>
+      </w:r>
+      <w:r>
+        <w:rPr>
+          <w:lang w:val="en-US"/>
+        </w:rPr>
+        <w:t xml:space="preserve"> </w:t>
       </w:r>
     </w:p>
     <w:p>
@@ -951,6 +987,62 @@
         <w:rPr>
           <w:lang w:val="en-US"/>
         </w:rPr>
+        <w:t>Read user / lake</w:t>
+      </w:r>
+      <w:r>
+        <w:rPr>
+          <w:lang w:val="en-US"/>
+        </w:rPr>
+        <w:t xml:space="preserve"> / permits</w:t>
+      </w:r>
+      <w:r>
+        <w:rPr>
+          <w:lang w:val="en-US"/>
+        </w:rPr>
+        <w:t xml:space="preserve"> details</w:t>
+      </w:r>
+    </w:p>
+    <w:p>
+      <w:pPr>
+        <w:pStyle w:val="ListParagraph"/>
+        <w:numPr>
+          <w:ilvl w:val="0"/>
+          <w:numId w:val="7"/>
+        </w:numPr>
+        <w:snapToGrid w:val="0"/>
+        <w:rPr>
+          <w:lang w:val="en-US"/>
+        </w:rPr>
+      </w:pPr>
+      <w:r>
+        <w:rPr>
+          <w:lang w:val="en-US"/>
+        </w:rPr>
+        <w:t>Update user /la</w:t>
+      </w:r>
+      <w:r>
+        <w:rPr>
+          <w:lang w:val="en-US"/>
+        </w:rPr>
+        <w:t>ke /permits</w:t>
+      </w:r>
+    </w:p>
+    <w:p>
+      <w:pPr>
+        <w:pStyle w:val="ListParagraph"/>
+        <w:numPr>
+          <w:ilvl w:val="0"/>
+          <w:numId w:val="7"/>
+        </w:numPr>
+        <w:snapToGrid w:val="0"/>
+        <w:rPr>
+          <w:lang w:val="en-US"/>
+        </w:rPr>
+      </w:pPr>
+      <w:r>
+        <w:rPr>
+          <w:lang w:val="en-US"/>
+        </w:rPr>
         <w:t xml:space="preserve">Delete </w:t>
       </w:r>
       <w:r>
@@ -959,6 +1051,14 @@
         </w:rPr>
         <w:t>user / lake / permits</w:t>
       </w:r>
+    </w:p>
+    <w:p>
+      <w:pPr>
+        <w:snapToGrid w:val="0"/>
+        <w:rPr>
+          <w:lang w:val="en-US"/>
+        </w:rPr>
+      </w:pPr>
     </w:p>
     <w:p>
       <w:pPr>
@@ -1116,7 +1216,7 @@
         <w:rFonts w:ascii="Symbol" w:hAnsi="Symbol" w:hint="default"/>
       </w:rPr>
     </w:lvl>
-    <w:lvl w:ilvl="1" w:tplc="04060003" w:tentative="1">
+    <w:lvl w:ilvl="1" w:tplc="04060003">
       <w:start w:val="1"/>
       <w:numFmt w:val="bullet"/>
       <w:lvlText w:val="o"/>
@@ -1214,6 +1314,119 @@
     </w:lvl>
   </w:abstractNum>
   <w:abstractNum w:abstractNumId="1" w15:restartNumberingAfterBreak="0">
+    <w:nsid w:val="31D500AD"/>
+    <w:multiLevelType w:val="hybridMultilevel"/>
+    <w:tmpl w:val="3F6C623E"/>
+    <w:lvl w:ilvl="0" w:tplc="04060001">
+      <w:start w:val="1"/>
+      <w:numFmt w:val="bullet"/>
+      <w:lvlText w:val=""/>
+      <w:lvlJc w:val="left"/>
+      <w:pPr>
+        <w:ind w:left="720" w:hanging="360"/>
+      </w:pPr>
+      <w:rPr>
+        <w:rFonts w:ascii="Symbol" w:hAnsi="Symbol" w:hint="default"/>
+      </w:rPr>
+    </w:lvl>
+    <w:lvl w:ilvl="1" w:tplc="04060003" w:tentative="1">
+      <w:start w:val="1"/>
+      <w:numFmt w:val="bullet"/>
+      <w:lvlText w:val="o"/>
+      <w:lvlJc w:val="left"/>
+      <w:pPr>
+        <w:ind w:left="1440" w:hanging="360"/>
+      </w:pPr>
+      <w:rPr>
+        <w:rFonts w:ascii="Courier New" w:hAnsi="Courier New" w:cs="Courier New" w:hint="default"/>
+      </w:rPr>
+    </w:lvl>
+    <w:lvl w:ilvl="2" w:tplc="04060005" w:tentative="1">
+      <w:start w:val="1"/>
+      <w:numFmt w:val="bullet"/>
+      <w:lvlText w:val=""/>
+      <w:lvlJc w:val="left"/>
+      <w:pPr>
+        <w:ind w:left="2160" w:hanging="360"/>
+      </w:pPr>
+      <w:rPr>
+        <w:rFonts w:ascii="Wingdings" w:hAnsi="Wingdings" w:hint="default"/>
+      </w:rPr>
+    </w:lvl>
+    <w:lvl w:ilvl="3" w:tplc="04060001" w:tentative="1">
+      <w:start w:val="1"/>
+      <w:numFmt w:val="bullet"/>
+      <w:lvlText w:val=""/>
+      <w:lvlJc w:val="left"/>
+      <w:pPr>
+        <w:ind w:left="2880" w:hanging="360"/>
+      </w:pPr>
+      <w:rPr>
+        <w:rFonts w:ascii="Symbol" w:hAnsi="Symbol" w:hint="default"/>
+      </w:rPr>
+    </w:lvl>
+    <w:lvl w:ilvl="4" w:tplc="04060003" w:tentative="1">
+      <w:start w:val="1"/>
+      <w:numFmt w:val="bullet"/>
+      <w:lvlText w:val="o"/>
+      <w:lvlJc w:val="left"/>
+      <w:pPr>
+        <w:ind w:left="3600" w:hanging="360"/>
+      </w:pPr>
+      <w:rPr>
+        <w:rFonts w:ascii="Courier New" w:hAnsi="Courier New" w:cs="Courier New" w:hint="default"/>
+      </w:rPr>
+    </w:lvl>
+    <w:lvl w:ilvl="5" w:tplc="04060005" w:tentative="1">
+      <w:start w:val="1"/>
+      <w:numFmt w:val="bullet"/>
+      <w:lvlText w:val=""/>
+      <w:lvlJc w:val="left"/>
+      <w:pPr>
+        <w:ind w:left="4320" w:hanging="360"/>
+      </w:pPr>
+      <w:rPr>
+        <w:rFonts w:ascii="Wingdings" w:hAnsi="Wingdings" w:hint="default"/>
+      </w:rPr>
+    </w:lvl>
+    <w:lvl w:ilvl="6" w:tplc="04060001" w:tentative="1">
+      <w:start w:val="1"/>
+      <w:numFmt w:val="bullet"/>
+      <w:lvlText w:val=""/>
+      <w:lvlJc w:val="left"/>
+      <w:pPr>
+        <w:ind w:left="5040" w:hanging="360"/>
+      </w:pPr>
+      <w:rPr>
+        <w:rFonts w:ascii="Symbol" w:hAnsi="Symbol" w:hint="default"/>
+      </w:rPr>
+    </w:lvl>
+    <w:lvl w:ilvl="7" w:tplc="04060003" w:tentative="1">
+      <w:start w:val="1"/>
+      <w:numFmt w:val="bullet"/>
+      <w:lvlText w:val="o"/>
+      <w:lvlJc w:val="left"/>
+      <w:pPr>
+        <w:ind w:left="5760" w:hanging="360"/>
+      </w:pPr>
+      <w:rPr>
+        <w:rFonts w:ascii="Courier New" w:hAnsi="Courier New" w:cs="Courier New" w:hint="default"/>
+      </w:rPr>
+    </w:lvl>
+    <w:lvl w:ilvl="8" w:tplc="04060005" w:tentative="1">
+      <w:start w:val="1"/>
+      <w:numFmt w:val="bullet"/>
+      <w:lvlText w:val=""/>
+      <w:lvlJc w:val="left"/>
+      <w:pPr>
+        <w:ind w:left="6480" w:hanging="360"/>
+      </w:pPr>
+      <w:rPr>
+        <w:rFonts w:ascii="Wingdings" w:hAnsi="Wingdings" w:hint="default"/>
+      </w:rPr>
+    </w:lvl>
+  </w:abstractNum>
+  <w:abstractNum w:abstractNumId="2" w15:restartNumberingAfterBreak="0">
     <w:nsid w:val="4A18513D"/>
     <w:multiLevelType w:val="hybridMultilevel"/>
     <w:tmpl w:val="8F8C62DE"/>
@@ -1326,7 +1539,7 @@
       </w:rPr>
     </w:lvl>
   </w:abstractNum>
-  <w:abstractNum w:abstractNumId="2" w15:restartNumberingAfterBreak="0">
+  <w:abstractNum w:abstractNumId="3" w15:restartNumberingAfterBreak="0">
     <w:nsid w:val="4F7464F0"/>
     <w:multiLevelType w:val="hybridMultilevel"/>
     <w:tmpl w:val="1834CF96"/>
@@ -1439,7 +1652,7 @@
       </w:rPr>
     </w:lvl>
   </w:abstractNum>
-  <w:abstractNum w:abstractNumId="3" w15:restartNumberingAfterBreak="0">
+  <w:abstractNum w:abstractNumId="4" w15:restartNumberingAfterBreak="0">
     <w:nsid w:val="50DC49C6"/>
     <w:multiLevelType w:val="hybridMultilevel"/>
     <w:tmpl w:val="F7B8D25C"/>
@@ -1552,7 +1765,7 @@
       </w:rPr>
     </w:lvl>
   </w:abstractNum>
-  <w:abstractNum w:abstractNumId="4" w15:restartNumberingAfterBreak="0">
+  <w:abstractNum w:abstractNumId="5" w15:restartNumberingAfterBreak="0">
     <w:nsid w:val="54EE7626"/>
     <w:multiLevelType w:val="hybridMultilevel"/>
     <w:tmpl w:val="CBDC43D4"/>
@@ -1665,7 +1878,7 @@
       </w:rPr>
     </w:lvl>
   </w:abstractNum>
-  <w:abstractNum w:abstractNumId="5" w15:restartNumberingAfterBreak="0">
+  <w:abstractNum w:abstractNumId="6" w15:restartNumberingAfterBreak="0">
     <w:nsid w:val="6E451AE6"/>
     <w:multiLevelType w:val="hybridMultilevel"/>
     <w:tmpl w:val="496ACBFA"/>
@@ -1778,7 +1991,7 @@
       </w:rPr>
     </w:lvl>
   </w:abstractNum>
-  <w:abstractNum w:abstractNumId="6" w15:restartNumberingAfterBreak="0">
+  <w:abstractNum w:abstractNumId="7" w15:restartNumberingAfterBreak="0">
     <w:nsid w:val="6E99359D"/>
     <w:multiLevelType w:val="hybridMultilevel"/>
     <w:tmpl w:val="2772A99C"/>
@@ -1892,25 +2105,28 @@
     </w:lvl>
   </w:abstractNum>
   <w:num w:numId="1">
+    <w:abstractNumId w:val="5"/>
+  </w:num>
+  <w:num w:numId="2">
+    <w:abstractNumId w:val="2"/>
+  </w:num>
+  <w:num w:numId="3">
+    <w:abstractNumId w:val="7"/>
+  </w:num>
+  <w:num w:numId="4">
+    <w:abstractNumId w:val="6"/>
+  </w:num>
+  <w:num w:numId="5">
     <w:abstractNumId w:val="4"/>
   </w:num>
-  <w:num w:numId="2">
-    <w:abstractNumId w:val="1"/>
-  </w:num>
-  <w:num w:numId="3">
-    <w:abstractNumId w:val="6"/>
-  </w:num>
-  <w:num w:numId="4">
-    <w:abstractNumId w:val="5"/>
-  </w:num>
-  <w:num w:numId="5">
+  <w:num w:numId="6">
     <w:abstractNumId w:val="3"/>
-  </w:num>
-  <w:num w:numId="6">
-    <w:abstractNumId w:val="2"/>
   </w:num>
   <w:num w:numId="7">
     <w:abstractNumId w:val="0"/>
+  </w:num>
+  <w:num w:numId="8">
+    <w:abstractNumId w:val="1"/>
   </w:num>
 </w:numbering>
 </file>

</xml_diff>